<commit_message>
Fixed Resume and Index
Fixed ISTQB Percentage in marks from 73% to 75% and fixed list UL tags (Chevron) in Index.html so only Chevron would show. Had set list <ul>  style="list-style-type: none"
</commit_message>
<xml_diff>
--- a/assets/docs/Resume.docx
+++ b/assets/docs/Resume.docx
@@ -2978,12 +2978,6 @@
                         <w:insideH w:val="none" w:color="auto" w:sz="0" w:space="0"/>
                         <w:insideV w:val="none" w:color="auto" w:sz="0" w:space="0"/>
                       </w:tblBorders>
-                      <w:tblCellMar>
-                        <w:top w:w="0" w:type="dxa"/>
-                        <w:left w:w="0" w:type="dxa"/>
-                        <w:bottom w:w="0" w:type="dxa"/>
-                        <w:right w:w="0" w:type="dxa"/>
-                      </w:tblCellMar>
                     </w:tblPrEx>
                     <w:tc>
                       <w:tcPr>
@@ -3586,12 +3580,6 @@
                         <w:insideH w:val="none" w:color="auto" w:sz="0" w:space="0"/>
                         <w:insideV w:val="none" w:color="auto" w:sz="0" w:space="0"/>
                       </w:tblBorders>
-                      <w:tblCellMar>
-                        <w:top w:w="0" w:type="dxa"/>
-                        <w:left w:w="0" w:type="dxa"/>
-                        <w:bottom w:w="0" w:type="dxa"/>
-                        <w:right w:w="0" w:type="dxa"/>
-                      </w:tblCellMar>
                     </w:tblPrEx>
                     <w:tc>
                       <w:tcPr>
@@ -3890,12 +3878,6 @@
                         <w:insideH w:val="none" w:color="auto" w:sz="0" w:space="0"/>
                         <w:insideV w:val="none" w:color="auto" w:sz="0" w:space="0"/>
                       </w:tblBorders>
-                      <w:tblCellMar>
-                        <w:top w:w="0" w:type="dxa"/>
-                        <w:left w:w="0" w:type="dxa"/>
-                        <w:bottom w:w="0" w:type="dxa"/>
-                        <w:right w:w="0" w:type="dxa"/>
-                      </w:tblCellMar>
                     </w:tblPrEx>
                     <w:tc>
                       <w:tcPr>
@@ -4194,12 +4176,6 @@
                         <w:insideH w:val="none" w:color="auto" w:sz="0" w:space="0"/>
                         <w:insideV w:val="none" w:color="auto" w:sz="0" w:space="0"/>
                       </w:tblBorders>
-                      <w:tblCellMar>
-                        <w:top w:w="0" w:type="dxa"/>
-                        <w:left w:w="0" w:type="dxa"/>
-                        <w:bottom w:w="0" w:type="dxa"/>
-                        <w:right w:w="0" w:type="dxa"/>
-                      </w:tblCellMar>
                     </w:tblPrEx>
                     <w:tc>
                       <w:tcPr>
@@ -5127,12 +5103,6 @@
                         <w:insideH w:val="none" w:color="auto" w:sz="0" w:space="0"/>
                         <w:insideV w:val="none" w:color="auto" w:sz="0" w:space="0"/>
                       </w:tblBorders>
-                      <w:tblCellMar>
-                        <w:top w:w="0" w:type="dxa"/>
-                        <w:left w:w="0" w:type="dxa"/>
-                        <w:bottom w:w="0" w:type="dxa"/>
-                        <w:right w:w="0" w:type="dxa"/>
-                      </w:tblCellMar>
                     </w:tblPrEx>
                     <w:tc>
                       <w:tcPr>
@@ -5434,12 +5404,6 @@
                         <w:insideH w:val="none" w:color="auto" w:sz="0" w:space="0"/>
                         <w:insideV w:val="none" w:color="auto" w:sz="0" w:space="0"/>
                       </w:tblBorders>
-                      <w:tblCellMar>
-                        <w:top w:w="0" w:type="dxa"/>
-                        <w:left w:w="0" w:type="dxa"/>
-                        <w:bottom w:w="0" w:type="dxa"/>
-                        <w:right w:w="0" w:type="dxa"/>
-                      </w:tblCellMar>
                     </w:tblPrEx>
                     <w:tc>
                       <w:tcPr>
@@ -6060,12 +6024,6 @@
                         <w:insideH w:val="none" w:color="auto" w:sz="0" w:space="0"/>
                         <w:insideV w:val="none" w:color="auto" w:sz="0" w:space="0"/>
                       </w:tblBorders>
-                      <w:tblCellMar>
-                        <w:top w:w="0" w:type="dxa"/>
-                        <w:left w:w="0" w:type="dxa"/>
-                        <w:bottom w:w="0" w:type="dxa"/>
-                        <w:right w:w="0" w:type="dxa"/>
-                      </w:tblCellMar>
                     </w:tblPrEx>
                     <w:trPr>
                       <w:trHeight w:val="115" w:hRule="atLeast"/>
@@ -7222,19 +7180,7 @@
                 <w:vertAlign w:val="baseline"/>
                 <w:lang w:val="en-IN"/>
               </w:rPr>
-              <w:t xml:space="preserve"> and Auto Type Passwords </w:t>
-            </w:r>
-            <w:bookmarkStart w:id="0" w:name="_GoBack"/>
-            <w:bookmarkEnd w:id="0"/>
-            <w:r>
-              <w:rPr>
-                <w:rFonts w:hint="default" w:cs="Verdana" w:asciiTheme="minorAscii" w:hAnsiTheme="minorAscii"/>
-                <w:sz w:val="21"/>
-                <w:szCs w:val="21"/>
-                <w:vertAlign w:val="baseline"/>
-                <w:lang w:val="en-IN"/>
-              </w:rPr>
-              <w:t>in any Window.</w:t>
+              <w:t xml:space="preserve"> and Auto Type Passwords in any Window.</w:t>
             </w:r>
           </w:p>
         </w:tc>
@@ -7586,12 +7532,6 @@
                         <w:insideH w:val="none" w:color="auto" w:sz="0" w:space="0"/>
                         <w:insideV w:val="none" w:color="auto" w:sz="0" w:space="0"/>
                       </w:tblBorders>
-                      <w:tblCellMar>
-                        <w:top w:w="0" w:type="dxa"/>
-                        <w:left w:w="0" w:type="dxa"/>
-                        <w:bottom w:w="0" w:type="dxa"/>
-                        <w:right w:w="0" w:type="dxa"/>
-                      </w:tblCellMar>
                     </w:tblPrEx>
                     <w:tc>
                       <w:tcPr>
@@ -7893,6 +7833,12 @@
                         <w:insideH w:val="none" w:color="auto" w:sz="0" w:space="0"/>
                         <w:insideV w:val="none" w:color="auto" w:sz="0" w:space="0"/>
                       </w:tblBorders>
+                      <w:tblCellMar>
+                        <w:top w:w="0" w:type="dxa"/>
+                        <w:left w:w="0" w:type="dxa"/>
+                        <w:bottom w:w="0" w:type="dxa"/>
+                        <w:right w:w="0" w:type="dxa"/>
+                      </w:tblCellMar>
                     </w:tblPrEx>
                     <w:tc>
                       <w:tcPr>
@@ -8295,6 +8241,12 @@
                         <w:insideH w:val="none" w:color="auto" w:sz="0" w:space="0"/>
                         <w:insideV w:val="none" w:color="auto" w:sz="0" w:space="0"/>
                       </w:tblBorders>
+                      <w:tblCellMar>
+                        <w:top w:w="0" w:type="dxa"/>
+                        <w:left w:w="0" w:type="dxa"/>
+                        <w:bottom w:w="0" w:type="dxa"/>
+                        <w:right w:w="0" w:type="dxa"/>
+                      </w:tblCellMar>
                     </w:tblPrEx>
                     <w:tc>
                       <w:tcPr>
@@ -8725,7 +8677,21 @@
                 <w:vertAlign w:val="baseline"/>
                 <w:lang w:val="en-US"/>
               </w:rPr>
-              <w:t>Passing Percentage of 73.35%.</w:t>
+              <w:t>Passing Percentage of 75</w:t>
+            </w:r>
+            <w:bookmarkStart w:id="0" w:name="_GoBack"/>
+            <w:bookmarkEnd w:id="0"/>
+            <w:r>
+              <w:rPr>
+                <w:rFonts w:hint="default" w:cs="Verdana" w:asciiTheme="minorAscii" w:hAnsiTheme="minorAscii"/>
+                <w:b w:val="0"/>
+                <w:bCs w:val="0"/>
+                <w:sz w:val="21"/>
+                <w:szCs w:val="21"/>
+                <w:vertAlign w:val="baseline"/>
+                <w:lang w:val="en-US"/>
+              </w:rPr>
+              <w:t>%.</w:t>
             </w:r>
           </w:p>
           <w:p>

</xml_diff>